<commit_message>
Improve RGB range segmentation, boundary overlay, storage/tests cleanup
</commit_message>
<xml_diff>
--- a/progress-reports/06.02 Progress Report 2.docx
+++ b/progress-reports/06.02 Progress Report 2.docx
@@ -253,7 +253,7 @@
           <w:kern w:val="0"/>
           <w14:ligatures w14:val="none"/>
         </w:rPr>
-        <w:t xml:space="preserve">During the weekly meeting with my advisor, we discussed the need for meaningful comparison between images rather than simple pixel movement or visual inspection. We agreed that lesion detection should be based on color </w:t>
+        <w:t xml:space="preserve">During the weekly meeting with my advisor, we discussed the need for meaningful comparison between images rather than simple pixel movement or visual inspection. We agreed that lesion detection should be based on color ranges (e.g., RGB intervals for colors such as red, yellow, or green) instead of single pixel values. These ranges may be </w:t>
       </w:r>
       <w:r>
         <w:rPr>
@@ -262,7 +262,7 @@
           <w:kern w:val="0"/>
           <w14:ligatures w14:val="none"/>
         </w:rPr>
-        <w:t>ranges (</w:t>
+        <w:t>changed</w:t>
       </w:r>
       <w:r>
         <w:rPr>
@@ -271,7 +271,7 @@
           <w:kern w:val="0"/>
           <w14:ligatures w14:val="none"/>
         </w:rPr>
-        <w:t xml:space="preserve">e.g., RGB intervals for colors such as red, yellow, or green) instead of single pixel values. These ranges may be </w:t>
+        <w:t xml:space="preserve"> by the user, potentially through numeric inputs or sliders, </w:t>
       </w:r>
       <w:r>
         <w:rPr>
@@ -280,7 +280,7 @@
           <w:kern w:val="0"/>
           <w14:ligatures w14:val="none"/>
         </w:rPr>
-        <w:t>changed</w:t>
+        <w:t>so that</w:t>
       </w:r>
       <w:r>
         <w:rPr>
@@ -289,7 +289,7 @@
           <w:kern w:val="0"/>
           <w14:ligatures w14:val="none"/>
         </w:rPr>
-        <w:t xml:space="preserve"> by the user, potentially through numeric inputs or sliders, </w:t>
+        <w:t xml:space="preserve"> detection </w:t>
       </w:r>
       <w:r>
         <w:rPr>
@@ -298,7 +298,7 @@
           <w:kern w:val="0"/>
           <w14:ligatures w14:val="none"/>
         </w:rPr>
-        <w:t>so that</w:t>
+        <w:t>is easier</w:t>
       </w:r>
       <w:r>
         <w:rPr>
@@ -307,17 +307,20 @@
           <w:kern w:val="0"/>
           <w14:ligatures w14:val="none"/>
         </w:rPr>
-        <w:t xml:space="preserve"> detection </w:t>
-      </w:r>
-      <w:r>
+        <w:t>.</w:t>
+      </w:r>
+    </w:p>
+    <w:p>
+      <w:pPr>
+        <w:spacing w:before="100" w:beforeAutospacing="1" w:after="100" w:afterAutospacing="1" w:line="480" w:lineRule="auto"/>
+        <w:jc w:val="both"/>
         <w:rPr>
           <w:rFonts w:ascii="Times New Roman" w:eastAsia="Times New Roman" w:hAnsi="Times New Roman" w:cs="Times New Roman"/>
           <w:color w:val="000000"/>
           <w:kern w:val="0"/>
           <w14:ligatures w14:val="none"/>
         </w:rPr>
-        <w:t>is easier</w:t>
-      </w:r>
+      </w:pPr>
       <w:r>
         <w:rPr>
           <w:rFonts w:ascii="Times New Roman" w:eastAsia="Times New Roman" w:hAnsi="Times New Roman" w:cs="Times New Roman"/>
@@ -325,20 +328,18 @@
           <w:kern w:val="0"/>
           <w14:ligatures w14:val="none"/>
         </w:rPr>
-        <w:t>.</w:t>
-      </w:r>
-    </w:p>
-    <w:p>
-      <w:pPr>
-        <w:spacing w:before="100" w:beforeAutospacing="1" w:after="100" w:afterAutospacing="1" w:line="480" w:lineRule="auto"/>
-        <w:jc w:val="both"/>
+        <w:lastRenderedPageBreak/>
+        <w:t xml:space="preserve">We also discussed identifying and analyzing a specific region of interest in an image. </w:t>
+      </w:r>
+      <w:r>
         <w:rPr>
           <w:rFonts w:ascii="Times New Roman" w:eastAsia="Times New Roman" w:hAnsi="Times New Roman" w:cs="Times New Roman"/>
           <w:color w:val="000000"/>
           <w:kern w:val="0"/>
           <w14:ligatures w14:val="none"/>
         </w:rPr>
-      </w:pPr>
+        <w:t>Either instead</w:t>
+      </w:r>
       <w:r>
         <w:rPr>
           <w:rFonts w:ascii="Times New Roman" w:eastAsia="Times New Roman" w:hAnsi="Times New Roman" w:cs="Times New Roman"/>
@@ -346,8 +347,7 @@
           <w:kern w:val="0"/>
           <w14:ligatures w14:val="none"/>
         </w:rPr>
-        <w:lastRenderedPageBreak/>
-        <w:t xml:space="preserve">We also discussed identifying and analyzing a specific region of interest in an image. </w:t>
+        <w:t xml:space="preserve"> of</w:t>
       </w:r>
       <w:r>
         <w:rPr>
@@ -356,7 +356,7 @@
           <w:kern w:val="0"/>
           <w14:ligatures w14:val="none"/>
         </w:rPr>
-        <w:t>Either instead</w:t>
+        <w:t xml:space="preserve"> </w:t>
       </w:r>
       <w:r>
         <w:rPr>
@@ -365,7 +365,7 @@
           <w:kern w:val="0"/>
           <w14:ligatures w14:val="none"/>
         </w:rPr>
-        <w:t xml:space="preserve"> of</w:t>
+        <w:t xml:space="preserve">processing the entire image, </w:t>
       </w:r>
       <w:r>
         <w:rPr>
@@ -374,7 +374,7 @@
           <w:kern w:val="0"/>
           <w14:ligatures w14:val="none"/>
         </w:rPr>
-        <w:t xml:space="preserve"> </w:t>
+        <w:t xml:space="preserve">or including it, </w:t>
       </w:r>
       <w:r>
         <w:rPr>
@@ -383,7 +383,7 @@
           <w:kern w:val="0"/>
           <w14:ligatures w14:val="none"/>
         </w:rPr>
-        <w:t xml:space="preserve">processing the entire image, </w:t>
+        <w:t>the system should be able to search for a target area that meets criteria</w:t>
       </w:r>
       <w:r>
         <w:rPr>
@@ -392,7 +392,7 @@
           <w:kern w:val="0"/>
           <w14:ligatures w14:val="none"/>
         </w:rPr>
-        <w:t xml:space="preserve">or including it, </w:t>
+        <w:t xml:space="preserve"> that has already been predefined</w:t>
       </w:r>
       <w:r>
         <w:rPr>
@@ -401,17 +401,20 @@
           <w:kern w:val="0"/>
           <w14:ligatures w14:val="none"/>
         </w:rPr>
-        <w:t>the system should be able to search for a target area that meets criteria</w:t>
-      </w:r>
-      <w:r>
+        <w:t xml:space="preserve"> and extract data only from that region. This approach enables consistent analysis of the same lesion area across multiple images.</w:t>
+      </w:r>
+    </w:p>
+    <w:p>
+      <w:pPr>
+        <w:spacing w:before="100" w:beforeAutospacing="1" w:after="100" w:afterAutospacing="1" w:line="480" w:lineRule="auto"/>
+        <w:jc w:val="both"/>
         <w:rPr>
           <w:rFonts w:ascii="Times New Roman" w:eastAsia="Times New Roman" w:hAnsi="Times New Roman" w:cs="Times New Roman"/>
           <w:color w:val="000000"/>
           <w:kern w:val="0"/>
           <w14:ligatures w14:val="none"/>
         </w:rPr>
-        <w:t xml:space="preserve"> that has already been predefined</w:t>
-      </w:r>
+      </w:pPr>
       <w:r>
         <w:rPr>
           <w:rFonts w:ascii="Times New Roman" w:eastAsia="Times New Roman" w:hAnsi="Times New Roman" w:cs="Times New Roman"/>
@@ -419,20 +422,17 @@
           <w:kern w:val="0"/>
           <w14:ligatures w14:val="none"/>
         </w:rPr>
-        <w:t xml:space="preserve"> and extract data only from that region. This approach enables consistent analysis of the same lesion area across multiple images.</w:t>
-      </w:r>
-    </w:p>
-    <w:p>
-      <w:pPr>
-        <w:spacing w:before="100" w:beforeAutospacing="1" w:after="100" w:afterAutospacing="1" w:line="480" w:lineRule="auto"/>
-        <w:jc w:val="both"/>
+        <w:t>Additionally, we agreed that</w:t>
+      </w:r>
+      <w:r>
         <w:rPr>
           <w:rFonts w:ascii="Times New Roman" w:eastAsia="Times New Roman" w:hAnsi="Times New Roman" w:cs="Times New Roman"/>
           <w:color w:val="000000"/>
           <w:kern w:val="0"/>
           <w14:ligatures w14:val="none"/>
         </w:rPr>
-      </w:pPr>
+        <w:t xml:space="preserve"> a persistent storage component is necessary</w:t>
+      </w:r>
       <w:r>
         <w:rPr>
           <w:rFonts w:ascii="Times New Roman" w:eastAsia="Times New Roman" w:hAnsi="Times New Roman" w:cs="Times New Roman"/>
@@ -440,43 +440,7 @@
           <w:kern w:val="0"/>
           <w14:ligatures w14:val="none"/>
         </w:rPr>
-        <w:t>Additionally, we agreed that</w:t>
-      </w:r>
-      <w:r>
-        <w:rPr>
-          <w:rFonts w:ascii="Times New Roman" w:eastAsia="Times New Roman" w:hAnsi="Times New Roman" w:cs="Times New Roman"/>
-          <w:color w:val="000000"/>
-          <w:kern w:val="0"/>
-          <w14:ligatures w14:val="none"/>
-        </w:rPr>
-        <w:t xml:space="preserve"> a persistent storage component is </w:t>
-      </w:r>
-      <w:r>
-        <w:rPr>
-          <w:rFonts w:ascii="Times New Roman" w:eastAsia="Times New Roman" w:hAnsi="Times New Roman" w:cs="Times New Roman"/>
-          <w:color w:val="000000"/>
-          <w:kern w:val="0"/>
-          <w14:ligatures w14:val="none"/>
-        </w:rPr>
-        <w:t>necessary</w:t>
-      </w:r>
-      <w:r>
-        <w:rPr>
-          <w:rFonts w:ascii="Times New Roman" w:eastAsia="Times New Roman" w:hAnsi="Times New Roman" w:cs="Times New Roman"/>
-          <w:color w:val="000000"/>
-          <w:kern w:val="0"/>
-          <w14:ligatures w14:val="none"/>
-        </w:rPr>
-        <w:t xml:space="preserve"> to</w:t>
-      </w:r>
-      <w:r>
-        <w:rPr>
-          <w:rFonts w:ascii="Times New Roman" w:eastAsia="Times New Roman" w:hAnsi="Times New Roman" w:cs="Times New Roman"/>
-          <w:color w:val="000000"/>
-          <w:kern w:val="0"/>
-          <w14:ligatures w14:val="none"/>
-        </w:rPr>
-        <w:t xml:space="preserve"> store extracted measurements and analysis results. This will allow the application to compare images taken at different times, track lesion changes over time, and potentially identify similar patterns across different images. </w:t>
+        <w:t xml:space="preserve"> to store extracted measurements and analysis results. This will allow the application to compare images taken at different times, track lesion changes over time, and potentially identify similar patterns across different images. </w:t>
       </w:r>
       <w:r>
         <w:rPr>
@@ -780,6 +744,7 @@
         <w:t>testing, validation, and basic security considerations</w:t>
       </w:r>
     </w:p>
+    <w:p/>
     <w:sectPr>
       <w:headerReference w:type="default" r:id="rId7"/>
       <w:pgSz w:w="12240" w:h="15840"/>
@@ -858,10 +823,7 @@
       <w:t xml:space="preserve">Spring 2026 </w:t>
     </w:r>
     <w:r>
-      <w:t>0</w:t>
-    </w:r>
-    <w:r>
-      <w:t>6</w:t>
+      <w:t>06</w:t>
     </w:r>
     <w:r>
       <w:t>.02</w:t>
@@ -893,6 +855,155 @@
 <file path=word/numbering.xml><?xml version="1.0" encoding="utf-8"?>
 <w:numbering xmlns:wpc="http://schemas.microsoft.com/office/word/2010/wordprocessingCanvas" xmlns:cx="http://schemas.microsoft.com/office/drawing/2014/chartex" xmlns:cx1="http://schemas.microsoft.com/office/drawing/2015/9/8/chartex" xmlns:cx2="http://schemas.microsoft.com/office/drawing/2015/10/21/chartex" xmlns:cx3="http://schemas.microsoft.com/office/drawing/2016/5/9/chartex" xmlns:cx4="http://schemas.microsoft.com/office/drawing/2016/5/10/chartex" xmlns:cx5="http://schemas.microsoft.com/office/drawing/2016/5/11/chartex" xmlns:cx6="http://schemas.microsoft.com/office/drawing/2016/5/12/chartex" xmlns:cx7="http://schemas.microsoft.com/office/drawing/2016/5/13/chartex" xmlns:cx8="http://schemas.microsoft.com/office/drawing/2016/5/14/chartex" xmlns:mc="http://schemas.openxmlformats.org/markup-compatibility/2006" xmlns:aink="http://schemas.microsoft.com/office/drawing/2016/ink" xmlns:am3d="http://schemas.microsoft.com/office/drawing/2017/model3d" xmlns:o="urn:schemas-microsoft-com:office:office" xmlns:oel="http://schemas.microsoft.com/office/2019/extlst" xmlns:r="http://schemas.openxmlformats.org/officeDocument/2006/relationships" xmlns:m="http://schemas.openxmlformats.org/officeDocument/2006/math" xmlns:v="urn:schemas-microsoft-com:vml" xmlns:wp14="http://schemas.microsoft.com/office/word/2010/wordprocessingDrawing" xmlns:wp="http://schemas.openxmlformats.org/drawingml/2006/wordprocessingDrawing" xmlns:w10="urn:schemas-microsoft-com:office:word" xmlns:w="http://schemas.openxmlformats.org/wordprocessingml/2006/main" xmlns:w14="http://schemas.microsoft.com/office/word/2010/wordml" xmlns:w15="http://schemas.microsoft.com/office/word/2012/wordml" xmlns:w16cex="http://schemas.microsoft.com/office/word/2018/wordml/cex" xmlns:w16cid="http://schemas.microsoft.com/office/word/2016/wordml/cid" xmlns:w16="http://schemas.microsoft.com/office/word/2018/wordml" xmlns:w16du="http://schemas.microsoft.com/office/word/2023/wordml/word16du" xmlns:w16sdtdh="http://schemas.microsoft.com/office/word/2020/wordml/sdtdatahash" xmlns:w16sdtfl="http://schemas.microsoft.com/office/word/2024/wordml/sdtformatlock" xmlns:w16se="http://schemas.microsoft.com/office/word/2015/wordml/symex" xmlns:wpg="http://schemas.microsoft.com/office/word/2010/wordprocessingGroup" xmlns:wpi="http://schemas.microsoft.com/office/word/2010/wordprocessingInk" xmlns:wne="http://schemas.microsoft.com/office/word/2006/wordml" xmlns:wps="http://schemas.microsoft.com/office/word/2010/wordprocessingShape" mc:Ignorable="w14 w15 w16se w16cid w16 w16cex w16sdtdh w16sdtfl w16du wp14">
   <w:abstractNum w:abstractNumId="0" w15:restartNumberingAfterBreak="0">
+    <w:nsid w:val="0B4C17EC"/>
+    <w:multiLevelType w:val="multilevel"/>
+    <w:tmpl w:val="C3D8DD82"/>
+    <w:lvl w:ilvl="0">
+      <w:start w:val="1"/>
+      <w:numFmt w:val="bullet"/>
+      <w:lvlText w:val=""/>
+      <w:lvlJc w:val="left"/>
+      <w:pPr>
+        <w:tabs>
+          <w:tab w:val="num" w:pos="720"/>
+        </w:tabs>
+        <w:ind w:left="720" w:hanging="360"/>
+      </w:pPr>
+      <w:rPr>
+        <w:rFonts w:ascii="Symbol" w:hAnsi="Symbol" w:hint="default"/>
+        <w:sz w:val="20"/>
+      </w:rPr>
+    </w:lvl>
+    <w:lvl w:ilvl="1">
+      <w:start w:val="1"/>
+      <w:numFmt w:val="bullet"/>
+      <w:lvlText w:val="o"/>
+      <w:lvlJc w:val="left"/>
+      <w:pPr>
+        <w:tabs>
+          <w:tab w:val="num" w:pos="1440"/>
+        </w:tabs>
+        <w:ind w:left="1440" w:hanging="360"/>
+      </w:pPr>
+      <w:rPr>
+        <w:rFonts w:ascii="Courier New" w:hAnsi="Courier New" w:hint="default"/>
+        <w:sz w:val="20"/>
+      </w:rPr>
+    </w:lvl>
+    <w:lvl w:ilvl="2" w:tentative="1">
+      <w:start w:val="1"/>
+      <w:numFmt w:val="bullet"/>
+      <w:lvlText w:val=""/>
+      <w:lvlJc w:val="left"/>
+      <w:pPr>
+        <w:tabs>
+          <w:tab w:val="num" w:pos="2160"/>
+        </w:tabs>
+        <w:ind w:left="2160" w:hanging="360"/>
+      </w:pPr>
+      <w:rPr>
+        <w:rFonts w:ascii="Wingdings" w:hAnsi="Wingdings" w:hint="default"/>
+        <w:sz w:val="20"/>
+      </w:rPr>
+    </w:lvl>
+    <w:lvl w:ilvl="3" w:tentative="1">
+      <w:start w:val="1"/>
+      <w:numFmt w:val="bullet"/>
+      <w:lvlText w:val=""/>
+      <w:lvlJc w:val="left"/>
+      <w:pPr>
+        <w:tabs>
+          <w:tab w:val="num" w:pos="2880"/>
+        </w:tabs>
+        <w:ind w:left="2880" w:hanging="360"/>
+      </w:pPr>
+      <w:rPr>
+        <w:rFonts w:ascii="Wingdings" w:hAnsi="Wingdings" w:hint="default"/>
+        <w:sz w:val="20"/>
+      </w:rPr>
+    </w:lvl>
+    <w:lvl w:ilvl="4" w:tentative="1">
+      <w:start w:val="1"/>
+      <w:numFmt w:val="bullet"/>
+      <w:lvlText w:val=""/>
+      <w:lvlJc w:val="left"/>
+      <w:pPr>
+        <w:tabs>
+          <w:tab w:val="num" w:pos="3600"/>
+        </w:tabs>
+        <w:ind w:left="3600" w:hanging="360"/>
+      </w:pPr>
+      <w:rPr>
+        <w:rFonts w:ascii="Wingdings" w:hAnsi="Wingdings" w:hint="default"/>
+        <w:sz w:val="20"/>
+      </w:rPr>
+    </w:lvl>
+    <w:lvl w:ilvl="5" w:tentative="1">
+      <w:start w:val="1"/>
+      <w:numFmt w:val="bullet"/>
+      <w:lvlText w:val=""/>
+      <w:lvlJc w:val="left"/>
+      <w:pPr>
+        <w:tabs>
+          <w:tab w:val="num" w:pos="4320"/>
+        </w:tabs>
+        <w:ind w:left="4320" w:hanging="360"/>
+      </w:pPr>
+      <w:rPr>
+        <w:rFonts w:ascii="Wingdings" w:hAnsi="Wingdings" w:hint="default"/>
+        <w:sz w:val="20"/>
+      </w:rPr>
+    </w:lvl>
+    <w:lvl w:ilvl="6" w:tentative="1">
+      <w:start w:val="1"/>
+      <w:numFmt w:val="bullet"/>
+      <w:lvlText w:val=""/>
+      <w:lvlJc w:val="left"/>
+      <w:pPr>
+        <w:tabs>
+          <w:tab w:val="num" w:pos="5040"/>
+        </w:tabs>
+        <w:ind w:left="5040" w:hanging="360"/>
+      </w:pPr>
+      <w:rPr>
+        <w:rFonts w:ascii="Wingdings" w:hAnsi="Wingdings" w:hint="default"/>
+        <w:sz w:val="20"/>
+      </w:rPr>
+    </w:lvl>
+    <w:lvl w:ilvl="7" w:tentative="1">
+      <w:start w:val="1"/>
+      <w:numFmt w:val="bullet"/>
+      <w:lvlText w:val=""/>
+      <w:lvlJc w:val="left"/>
+      <w:pPr>
+        <w:tabs>
+          <w:tab w:val="num" w:pos="5760"/>
+        </w:tabs>
+        <w:ind w:left="5760" w:hanging="360"/>
+      </w:pPr>
+      <w:rPr>
+        <w:rFonts w:ascii="Wingdings" w:hAnsi="Wingdings" w:hint="default"/>
+        <w:sz w:val="20"/>
+      </w:rPr>
+    </w:lvl>
+    <w:lvl w:ilvl="8" w:tentative="1">
+      <w:start w:val="1"/>
+      <w:numFmt w:val="bullet"/>
+      <w:lvlText w:val=""/>
+      <w:lvlJc w:val="left"/>
+      <w:pPr>
+        <w:tabs>
+          <w:tab w:val="num" w:pos="6480"/>
+        </w:tabs>
+        <w:ind w:left="6480" w:hanging="360"/>
+      </w:pPr>
+      <w:rPr>
+        <w:rFonts w:ascii="Wingdings" w:hAnsi="Wingdings" w:hint="default"/>
+        <w:sz w:val="20"/>
+      </w:rPr>
+    </w:lvl>
+  </w:abstractNum>
+  <w:abstractNum w:abstractNumId="1" w15:restartNumberingAfterBreak="0">
     <w:nsid w:val="116C00DE"/>
     <w:multiLevelType w:val="multilevel"/>
     <w:tmpl w:val="D38E87DE"/>
@@ -1041,7 +1152,7 @@
       </w:rPr>
     </w:lvl>
   </w:abstractNum>
-  <w:abstractNum w:abstractNumId="1" w15:restartNumberingAfterBreak="0">
+  <w:abstractNum w:abstractNumId="2" w15:restartNumberingAfterBreak="0">
     <w:nsid w:val="1AEA4951"/>
     <w:multiLevelType w:val="multilevel"/>
     <w:tmpl w:val="F0AEDDFA"/>
@@ -1190,7 +1301,7 @@
       </w:rPr>
     </w:lvl>
   </w:abstractNum>
-  <w:abstractNum w:abstractNumId="2" w15:restartNumberingAfterBreak="0">
+  <w:abstractNum w:abstractNumId="3" w15:restartNumberingAfterBreak="0">
     <w:nsid w:val="2644489C"/>
     <w:multiLevelType w:val="multilevel"/>
     <w:tmpl w:val="B6462288"/>
@@ -1339,7 +1450,7 @@
       </w:rPr>
     </w:lvl>
   </w:abstractNum>
-  <w:abstractNum w:abstractNumId="3" w15:restartNumberingAfterBreak="0">
+  <w:abstractNum w:abstractNumId="4" w15:restartNumberingAfterBreak="0">
     <w:nsid w:val="28E7529B"/>
     <w:multiLevelType w:val="hybridMultilevel"/>
     <w:tmpl w:val="B76635EE"/>
@@ -1452,7 +1563,7 @@
       </w:rPr>
     </w:lvl>
   </w:abstractNum>
-  <w:abstractNum w:abstractNumId="4" w15:restartNumberingAfterBreak="0">
+  <w:abstractNum w:abstractNumId="5" w15:restartNumberingAfterBreak="0">
     <w:nsid w:val="2E1477FF"/>
     <w:multiLevelType w:val="multilevel"/>
     <w:tmpl w:val="9768D63C"/>
@@ -1601,7 +1712,7 @@
       </w:rPr>
     </w:lvl>
   </w:abstractNum>
-  <w:abstractNum w:abstractNumId="5" w15:restartNumberingAfterBreak="0">
+  <w:abstractNum w:abstractNumId="6" w15:restartNumberingAfterBreak="0">
     <w:nsid w:val="312B0469"/>
     <w:multiLevelType w:val="hybridMultilevel"/>
     <w:tmpl w:val="62C22E1C"/>
@@ -1713,7 +1824,7 @@
       </w:rPr>
     </w:lvl>
   </w:abstractNum>
-  <w:abstractNum w:abstractNumId="6" w15:restartNumberingAfterBreak="0">
+  <w:abstractNum w:abstractNumId="7" w15:restartNumberingAfterBreak="0">
     <w:nsid w:val="3259399B"/>
     <w:multiLevelType w:val="multilevel"/>
     <w:tmpl w:val="57A03168"/>
@@ -1862,7 +1973,7 @@
       </w:rPr>
     </w:lvl>
   </w:abstractNum>
-  <w:abstractNum w:abstractNumId="7" w15:restartNumberingAfterBreak="0">
+  <w:abstractNum w:abstractNumId="8" w15:restartNumberingAfterBreak="0">
     <w:nsid w:val="37A209F4"/>
     <w:multiLevelType w:val="multilevel"/>
     <w:tmpl w:val="E90C26EA"/>
@@ -2011,7 +2122,7 @@
       </w:rPr>
     </w:lvl>
   </w:abstractNum>
-  <w:abstractNum w:abstractNumId="8" w15:restartNumberingAfterBreak="0">
+  <w:abstractNum w:abstractNumId="9" w15:restartNumberingAfterBreak="0">
     <w:nsid w:val="3BB01C2B"/>
     <w:multiLevelType w:val="multilevel"/>
     <w:tmpl w:val="CD5AA156"/>
@@ -2160,7 +2271,7 @@
       </w:rPr>
     </w:lvl>
   </w:abstractNum>
-  <w:abstractNum w:abstractNumId="9" w15:restartNumberingAfterBreak="0">
+  <w:abstractNum w:abstractNumId="10" w15:restartNumberingAfterBreak="0">
     <w:nsid w:val="426B3AF8"/>
     <w:multiLevelType w:val="multilevel"/>
     <w:tmpl w:val="18C4677E"/>
@@ -2309,7 +2420,7 @@
       </w:rPr>
     </w:lvl>
   </w:abstractNum>
-  <w:abstractNum w:abstractNumId="10" w15:restartNumberingAfterBreak="0">
+  <w:abstractNum w:abstractNumId="11" w15:restartNumberingAfterBreak="0">
     <w:nsid w:val="47FF564D"/>
     <w:multiLevelType w:val="multilevel"/>
     <w:tmpl w:val="26B40F6A"/>
@@ -2458,7 +2569,7 @@
       </w:rPr>
     </w:lvl>
   </w:abstractNum>
-  <w:abstractNum w:abstractNumId="11" w15:restartNumberingAfterBreak="0">
+  <w:abstractNum w:abstractNumId="12" w15:restartNumberingAfterBreak="0">
     <w:nsid w:val="4EB53517"/>
     <w:multiLevelType w:val="hybridMultilevel"/>
     <w:tmpl w:val="CC4657AC"/>
@@ -2571,7 +2682,156 @@
       </w:rPr>
     </w:lvl>
   </w:abstractNum>
-  <w:abstractNum w:abstractNumId="12" w15:restartNumberingAfterBreak="0">
+  <w:abstractNum w:abstractNumId="13" w15:restartNumberingAfterBreak="0">
+    <w:nsid w:val="53F40423"/>
+    <w:multiLevelType w:val="multilevel"/>
+    <w:tmpl w:val="D4B0E140"/>
+    <w:lvl w:ilvl="0">
+      <w:start w:val="1"/>
+      <w:numFmt w:val="bullet"/>
+      <w:lvlText w:val=""/>
+      <w:lvlJc w:val="left"/>
+      <w:pPr>
+        <w:tabs>
+          <w:tab w:val="num" w:pos="720"/>
+        </w:tabs>
+        <w:ind w:left="720" w:hanging="360"/>
+      </w:pPr>
+      <w:rPr>
+        <w:rFonts w:ascii="Symbol" w:hAnsi="Symbol" w:hint="default"/>
+        <w:sz w:val="20"/>
+      </w:rPr>
+    </w:lvl>
+    <w:lvl w:ilvl="1" w:tentative="1">
+      <w:start w:val="1"/>
+      <w:numFmt w:val="bullet"/>
+      <w:lvlText w:val="o"/>
+      <w:lvlJc w:val="left"/>
+      <w:pPr>
+        <w:tabs>
+          <w:tab w:val="num" w:pos="1440"/>
+        </w:tabs>
+        <w:ind w:left="1440" w:hanging="360"/>
+      </w:pPr>
+      <w:rPr>
+        <w:rFonts w:ascii="Courier New" w:hAnsi="Courier New" w:hint="default"/>
+        <w:sz w:val="20"/>
+      </w:rPr>
+    </w:lvl>
+    <w:lvl w:ilvl="2" w:tentative="1">
+      <w:start w:val="1"/>
+      <w:numFmt w:val="bullet"/>
+      <w:lvlText w:val=""/>
+      <w:lvlJc w:val="left"/>
+      <w:pPr>
+        <w:tabs>
+          <w:tab w:val="num" w:pos="2160"/>
+        </w:tabs>
+        <w:ind w:left="2160" w:hanging="360"/>
+      </w:pPr>
+      <w:rPr>
+        <w:rFonts w:ascii="Wingdings" w:hAnsi="Wingdings" w:hint="default"/>
+        <w:sz w:val="20"/>
+      </w:rPr>
+    </w:lvl>
+    <w:lvl w:ilvl="3" w:tentative="1">
+      <w:start w:val="1"/>
+      <w:numFmt w:val="bullet"/>
+      <w:lvlText w:val=""/>
+      <w:lvlJc w:val="left"/>
+      <w:pPr>
+        <w:tabs>
+          <w:tab w:val="num" w:pos="2880"/>
+        </w:tabs>
+        <w:ind w:left="2880" w:hanging="360"/>
+      </w:pPr>
+      <w:rPr>
+        <w:rFonts w:ascii="Wingdings" w:hAnsi="Wingdings" w:hint="default"/>
+        <w:sz w:val="20"/>
+      </w:rPr>
+    </w:lvl>
+    <w:lvl w:ilvl="4" w:tentative="1">
+      <w:start w:val="1"/>
+      <w:numFmt w:val="bullet"/>
+      <w:lvlText w:val=""/>
+      <w:lvlJc w:val="left"/>
+      <w:pPr>
+        <w:tabs>
+          <w:tab w:val="num" w:pos="3600"/>
+        </w:tabs>
+        <w:ind w:left="3600" w:hanging="360"/>
+      </w:pPr>
+      <w:rPr>
+        <w:rFonts w:ascii="Wingdings" w:hAnsi="Wingdings" w:hint="default"/>
+        <w:sz w:val="20"/>
+      </w:rPr>
+    </w:lvl>
+    <w:lvl w:ilvl="5" w:tentative="1">
+      <w:start w:val="1"/>
+      <w:numFmt w:val="bullet"/>
+      <w:lvlText w:val=""/>
+      <w:lvlJc w:val="left"/>
+      <w:pPr>
+        <w:tabs>
+          <w:tab w:val="num" w:pos="4320"/>
+        </w:tabs>
+        <w:ind w:left="4320" w:hanging="360"/>
+      </w:pPr>
+      <w:rPr>
+        <w:rFonts w:ascii="Wingdings" w:hAnsi="Wingdings" w:hint="default"/>
+        <w:sz w:val="20"/>
+      </w:rPr>
+    </w:lvl>
+    <w:lvl w:ilvl="6" w:tentative="1">
+      <w:start w:val="1"/>
+      <w:numFmt w:val="bullet"/>
+      <w:lvlText w:val=""/>
+      <w:lvlJc w:val="left"/>
+      <w:pPr>
+        <w:tabs>
+          <w:tab w:val="num" w:pos="5040"/>
+        </w:tabs>
+        <w:ind w:left="5040" w:hanging="360"/>
+      </w:pPr>
+      <w:rPr>
+        <w:rFonts w:ascii="Wingdings" w:hAnsi="Wingdings" w:hint="default"/>
+        <w:sz w:val="20"/>
+      </w:rPr>
+    </w:lvl>
+    <w:lvl w:ilvl="7" w:tentative="1">
+      <w:start w:val="1"/>
+      <w:numFmt w:val="bullet"/>
+      <w:lvlText w:val=""/>
+      <w:lvlJc w:val="left"/>
+      <w:pPr>
+        <w:tabs>
+          <w:tab w:val="num" w:pos="5760"/>
+        </w:tabs>
+        <w:ind w:left="5760" w:hanging="360"/>
+      </w:pPr>
+      <w:rPr>
+        <w:rFonts w:ascii="Wingdings" w:hAnsi="Wingdings" w:hint="default"/>
+        <w:sz w:val="20"/>
+      </w:rPr>
+    </w:lvl>
+    <w:lvl w:ilvl="8" w:tentative="1">
+      <w:start w:val="1"/>
+      <w:numFmt w:val="bullet"/>
+      <w:lvlText w:val=""/>
+      <w:lvlJc w:val="left"/>
+      <w:pPr>
+        <w:tabs>
+          <w:tab w:val="num" w:pos="6480"/>
+        </w:tabs>
+        <w:ind w:left="6480" w:hanging="360"/>
+      </w:pPr>
+      <w:rPr>
+        <w:rFonts w:ascii="Wingdings" w:hAnsi="Wingdings" w:hint="default"/>
+        <w:sz w:val="20"/>
+      </w:rPr>
+    </w:lvl>
+  </w:abstractNum>
+  <w:abstractNum w:abstractNumId="14" w15:restartNumberingAfterBreak="0">
     <w:nsid w:val="55D93E7A"/>
     <w:multiLevelType w:val="multilevel"/>
     <w:tmpl w:val="1D82523E"/>
@@ -2720,7 +2980,7 @@
       </w:rPr>
     </w:lvl>
   </w:abstractNum>
-  <w:abstractNum w:abstractNumId="13" w15:restartNumberingAfterBreak="0">
+  <w:abstractNum w:abstractNumId="15" w15:restartNumberingAfterBreak="0">
     <w:nsid w:val="5DE84C95"/>
     <w:multiLevelType w:val="multilevel"/>
     <w:tmpl w:val="4B8A742A"/>
@@ -2869,7 +3129,7 @@
       </w:rPr>
     </w:lvl>
   </w:abstractNum>
-  <w:abstractNum w:abstractNumId="14" w15:restartNumberingAfterBreak="0">
+  <w:abstractNum w:abstractNumId="16" w15:restartNumberingAfterBreak="0">
     <w:nsid w:val="60F978C4"/>
     <w:multiLevelType w:val="multilevel"/>
     <w:tmpl w:val="8BC8F366"/>
@@ -2982,7 +3242,7 @@
       </w:pPr>
     </w:lvl>
   </w:abstractNum>
-  <w:abstractNum w:abstractNumId="15" w15:restartNumberingAfterBreak="0">
+  <w:abstractNum w:abstractNumId="17" w15:restartNumberingAfterBreak="0">
     <w:nsid w:val="746E5FC8"/>
     <w:multiLevelType w:val="multilevel"/>
     <w:tmpl w:val="913E6CCC"/>
@@ -3132,52 +3392,58 @@
     </w:lvl>
   </w:abstractNum>
   <w:num w:numId="1" w16cid:durableId="688221959">
+    <w:abstractNumId w:val="8"/>
+  </w:num>
+  <w:num w:numId="2" w16cid:durableId="1775007869">
     <w:abstractNumId w:val="7"/>
   </w:num>
-  <w:num w:numId="2" w16cid:durableId="1775007869">
+  <w:num w:numId="3" w16cid:durableId="471294128">
+    <w:abstractNumId w:val="5"/>
+  </w:num>
+  <w:num w:numId="4" w16cid:durableId="1092245332">
+    <w:abstractNumId w:val="2"/>
+  </w:num>
+  <w:num w:numId="5" w16cid:durableId="790587637">
+    <w:abstractNumId w:val="17"/>
+  </w:num>
+  <w:num w:numId="6" w16cid:durableId="1993437785">
+    <w:abstractNumId w:val="15"/>
+  </w:num>
+  <w:num w:numId="7" w16cid:durableId="1726101538">
+    <w:abstractNumId w:val="1"/>
+  </w:num>
+  <w:num w:numId="8" w16cid:durableId="1859465851">
+    <w:abstractNumId w:val="10"/>
+  </w:num>
+  <w:num w:numId="9" w16cid:durableId="1462377741">
+    <w:abstractNumId w:val="14"/>
+  </w:num>
+  <w:num w:numId="10" w16cid:durableId="2015263111">
+    <w:abstractNumId w:val="9"/>
+  </w:num>
+  <w:num w:numId="11" w16cid:durableId="633948996">
+    <w:abstractNumId w:val="16"/>
+  </w:num>
+  <w:num w:numId="12" w16cid:durableId="326440385">
+    <w:abstractNumId w:val="3"/>
+  </w:num>
+  <w:num w:numId="13" w16cid:durableId="1377463323">
+    <w:abstractNumId w:val="11"/>
+  </w:num>
+  <w:num w:numId="14" w16cid:durableId="919869242">
+    <w:abstractNumId w:val="12"/>
+  </w:num>
+  <w:num w:numId="15" w16cid:durableId="767508172">
     <w:abstractNumId w:val="6"/>
   </w:num>
-  <w:num w:numId="3" w16cid:durableId="471294128">
+  <w:num w:numId="16" w16cid:durableId="998727206">
     <w:abstractNumId w:val="4"/>
   </w:num>
-  <w:num w:numId="4" w16cid:durableId="1092245332">
-    <w:abstractNumId w:val="1"/>
-  </w:num>
-  <w:num w:numId="5" w16cid:durableId="790587637">
-    <w:abstractNumId w:val="15"/>
-  </w:num>
-  <w:num w:numId="6" w16cid:durableId="1993437785">
+  <w:num w:numId="17" w16cid:durableId="2128503274">
     <w:abstractNumId w:val="13"/>
   </w:num>
-  <w:num w:numId="7" w16cid:durableId="1726101538">
+  <w:num w:numId="18" w16cid:durableId="707069726">
     <w:abstractNumId w:val="0"/>
-  </w:num>
-  <w:num w:numId="8" w16cid:durableId="1859465851">
-    <w:abstractNumId w:val="9"/>
-  </w:num>
-  <w:num w:numId="9" w16cid:durableId="1462377741">
-    <w:abstractNumId w:val="12"/>
-  </w:num>
-  <w:num w:numId="10" w16cid:durableId="2015263111">
-    <w:abstractNumId w:val="8"/>
-  </w:num>
-  <w:num w:numId="11" w16cid:durableId="633948996">
-    <w:abstractNumId w:val="14"/>
-  </w:num>
-  <w:num w:numId="12" w16cid:durableId="326440385">
-    <w:abstractNumId w:val="2"/>
-  </w:num>
-  <w:num w:numId="13" w16cid:durableId="1377463323">
-    <w:abstractNumId w:val="10"/>
-  </w:num>
-  <w:num w:numId="14" w16cid:durableId="919869242">
-    <w:abstractNumId w:val="11"/>
-  </w:num>
-  <w:num w:numId="15" w16cid:durableId="767508172">
-    <w:abstractNumId w:val="5"/>
-  </w:num>
-  <w:num w:numId="16" w16cid:durableId="998727206">
-    <w:abstractNumId w:val="3"/>
   </w:num>
 </w:numbering>
 </file>
@@ -3582,6 +3848,7 @@
   <w:style w:type="paragraph" w:default="1" w:styleId="Normal">
     <w:name w:val="Normal"/>
     <w:qFormat/>
+    <w:rsid w:val="00051CA9"/>
   </w:style>
   <w:style w:type="paragraph" w:styleId="Heading1">
     <w:name w:val="heading 1"/>
@@ -4170,6 +4437,42 @@
     <w:uiPriority w:val="99"/>
     <w:rsid w:val="002B4955"/>
   </w:style>
+  <w:style w:type="paragraph" w:customStyle="1" w:styleId="p1">
+    <w:name w:val="p1"/>
+    <w:basedOn w:val="Normal"/>
+    <w:rsid w:val="00BF515F"/>
+    <w:pPr>
+      <w:spacing w:before="100" w:beforeAutospacing="1" w:after="100" w:afterAutospacing="1" w:line="240" w:lineRule="auto"/>
+    </w:pPr>
+    <w:rPr>
+      <w:rFonts w:ascii="Times New Roman" w:eastAsia="Times New Roman" w:hAnsi="Times New Roman" w:cs="Times New Roman"/>
+      <w:kern w:val="0"/>
+      <w14:ligatures w14:val="none"/>
+    </w:rPr>
+  </w:style>
+  <w:style w:type="character" w:customStyle="1" w:styleId="s1">
+    <w:name w:val="s1"/>
+    <w:basedOn w:val="DefaultParagraphFont"/>
+    <w:rsid w:val="00A441BC"/>
+  </w:style>
+  <w:style w:type="paragraph" w:customStyle="1" w:styleId="p3">
+    <w:name w:val="p3"/>
+    <w:basedOn w:val="Normal"/>
+    <w:rsid w:val="00A441BC"/>
+    <w:pPr>
+      <w:spacing w:before="100" w:beforeAutospacing="1" w:after="100" w:afterAutospacing="1" w:line="240" w:lineRule="auto"/>
+    </w:pPr>
+    <w:rPr>
+      <w:rFonts w:ascii="Times New Roman" w:eastAsia="Times New Roman" w:hAnsi="Times New Roman" w:cs="Times New Roman"/>
+      <w:kern w:val="0"/>
+      <w14:ligatures w14:val="none"/>
+    </w:rPr>
+  </w:style>
+  <w:style w:type="character" w:customStyle="1" w:styleId="s2">
+    <w:name w:val="s2"/>
+    <w:basedOn w:val="DefaultParagraphFont"/>
+    <w:rsid w:val="00A441BC"/>
+  </w:style>
 </w:styles>
 </file>
 

</xml_diff>